<commit_message>
ooxml: preserve dateFormat for unchanged date controls
When saving a date control in a docx document, we were overwriting its
date format with "dd/MM/yyyy" because it's tricky to support all the
possible combinations. Nonetheless, there is no need to overwrite it
if the date in the control remains unchanged during edition.

We preserve the original date of the control, its date format and the
formatted date string on import, and we compare the date in the
control with the original one on export to check if we can write the
old values or we have to re-generate them. Only in case the date has
changed the format will be reset to "dd/MM/yyyy".

We had to add an InteropGrabBag field to the XControlShape because it
didn't have one, unlike other shapes.

Unit tests were modified to check that the dateFormat field is
preserved unchanged.

Change-Id: I01e5c990e90ff190b5a6d7ea3853e049ff24ef0a
</commit_message>
<xml_diff>
--- a/sw/qa/extras/ooxmlexport/data/date-control.docx
+++ b/sw/qa/extras/ooxmlexport/data/date-control.docx
@@ -2,32 +2,37 @@
 <file path=word/document.xml><?xml version="1.0" encoding="utf-8"?>
 <w:document xmlns:wpc="http://schemas.microsoft.com/office/word/2010/wordprocessingCanvas" xmlns:mc="http://schemas.openxmlformats.org/markup-compatibility/2006" xmlns:o="urn:schemas-microsoft-com:office:office" xmlns:r="http://schemas.openxmlformats.org/officeDocument/2006/relationships" xmlns:m="http://schemas.openxmlformats.org/officeDocument/2006/math" xmlns:v="urn:schemas-microsoft-com:vml" xmlns:wp14="http://schemas.microsoft.com/office/word/2010/wordprocessingDrawing" xmlns:wp="http://schemas.openxmlformats.org/drawingml/2006/wordprocessingDrawing" xmlns:w10="urn:schemas-microsoft-com:office:word" xmlns:w="http://schemas.openxmlformats.org/wordprocessingml/2006/main" xmlns:w14="http://schemas.microsoft.com/office/word/2010/wordml" xmlns:wpg="http://schemas.microsoft.com/office/word/2010/wordprocessingGroup" xmlns:wpi="http://schemas.microsoft.com/office/word/2010/wordprocessingInk" xmlns:wne="http://schemas.microsoft.com/office/word/2006/wordml" xmlns:wps="http://schemas.microsoft.com/office/word/2010/wordprocessingShape" mc:Ignorable="w14 wp14">
   <w:body>
-    <w:sdt>
-      <w:sdtPr>
-        <w:id w:val="2013024181"/>
-        <w:placeholder>
-          <w:docPart w:val="DefaultPlaceholder_1081868576"/>
-        </w:placeholder>
-        <w:date w:fullDate="2014-03-05T00:00:00Z">
-          <w:dateFormat w:val="dd/MM/yyyy"/>
-          <w:lid w:val="en-US"/>
-          <w:storeMappedDataAs w:val="dateTime"/>
-          <w:calendar w:val="gregorian"/>
-        </w:date>
-      </w:sdtPr>
-      <w:sdtEndPr/>
-      <w:sdtContent>
-        <w:p>
+    <w:p>
+      <w:pPr>
+        <w:rPr>
+          <w:u w:val="single"/>
+        </w:rPr>
+      </w:pPr>
+      <w:sdt>
+        <w:sdtPr>
+          <w:id w:val="-924337877"/>
+          <w:placeholder>
+            <w:docPart w:val="DefaultPlaceholder_1082065160"/>
+          </w:placeholder>
+          <w:date w:fullDate="2014-03-05T00:00:00Z">
+            <w:dateFormat w:val="dddd, dd' de 'MMMM' de 'yyyy"/>
+            <w:lid w:val="es-ES"/>
+            <w:storeMappedDataAs w:val="dateTime"/>
+            <w:calendar w:val="gregorian"/>
+          </w:date>
+        </w:sdtPr>
+        <w:sdtEndPr/>
+        <w:sdtContent>
           <w:r>
-            <w:t>05/03/2014</w:t>
+            <w:t>miércoles, 05 de marzo de 2014</w:t>
           </w:r>
-        </w:p>
-      </w:sdtContent>
-    </w:sdt>
+        </w:sdtContent>
+      </w:sdt>
+    </w:p>
     <w:sectPr>
-      <w:pgSz w:w="12240" w:h="15840"/>
-      <w:pgMar w:top="1440" w:right="1440" w:bottom="1440" w:left="1440" w:header="720" w:footer="720" w:gutter="0"/>
-      <w:cols w:space="720"/>
+      <w:pgSz w:w="11906" w:h="16838"/>
+      <w:pgMar w:top="1417" w:right="1701" w:bottom="1417" w:left="1701" w:header="708" w:footer="708" w:gutter="0"/>
+      <w:cols w:space="708"/>
       <w:docGrid w:linePitch="360"/>
     </w:sectPr>
   </w:body>
@@ -39,10 +44,10 @@
   <w:docDefaults>
     <w:rPrDefault>
       <w:rPr>
-        <w:rFonts w:asciiTheme="minorHAnsi" w:eastAsiaTheme="minorEastAsia" w:hAnsiTheme="minorHAnsi" w:cstheme="minorBidi"/>
+        <w:rFonts w:asciiTheme="minorHAnsi" w:eastAsiaTheme="minorHAnsi" w:hAnsiTheme="minorHAnsi" w:cstheme="minorBidi"/>
         <w:sz w:val="22"/>
         <w:szCs w:val="22"/>
-        <w:lang w:val="en-US" w:eastAsia="ja-JP" w:bidi="he-IL"/>
+        <w:lang w:val="es-ES" w:eastAsia="en-US" w:bidi="ar-SA"/>
       </w:rPr>
     </w:rPrDefault>
     <w:pPrDefault>
@@ -226,7 +231,7 @@
     <w:basedOn w:val="Fuentedeprrafopredeter"/>
     <w:uiPriority w:val="99"/>
     <w:semiHidden/>
-    <w:rsid w:val="00F00D8E"/>
+    <w:rsid w:val="005D364B"/>
     <w:rPr>
       <w:color w:val="808080"/>
     </w:rPr>
@@ -238,7 +243,7 @@
     <w:uiPriority w:val="99"/>
     <w:semiHidden/>
     <w:unhideWhenUsed/>
-    <w:rsid w:val="00314F21"/>
+    <w:rsid w:val="005D364B"/>
     <w:pPr>
       <w:spacing w:after="0" w:line="240" w:lineRule="auto"/>
     </w:pPr>
@@ -254,7 +259,7 @@
     <w:link w:val="Textodeglobo"/>
     <w:uiPriority w:val="99"/>
     <w:semiHidden/>
-    <w:rsid w:val="00314F21"/>
+    <w:rsid w:val="005D364B"/>
     <w:rPr>
       <w:rFonts w:ascii="Tahoma" w:hAnsi="Tahoma" w:cs="Tahoma"/>
       <w:sz w:val="16"/>
@@ -269,10 +274,10 @@
   <w:docDefaults>
     <w:rPrDefault>
       <w:rPr>
-        <w:rFonts w:asciiTheme="minorHAnsi" w:eastAsiaTheme="minorEastAsia" w:hAnsiTheme="minorHAnsi" w:cstheme="minorBidi"/>
+        <w:rFonts w:asciiTheme="minorHAnsi" w:eastAsiaTheme="minorHAnsi" w:hAnsiTheme="minorHAnsi" w:cstheme="minorBidi"/>
         <w:sz w:val="22"/>
         <w:szCs w:val="22"/>
-        <w:lang w:val="en-US" w:eastAsia="ja-JP" w:bidi="he-IL"/>
+        <w:lang w:val="es-ES" w:eastAsia="en-US" w:bidi="ar-SA"/>
       </w:rPr>
     </w:rPrDefault>
     <w:pPrDefault>
@@ -456,7 +461,7 @@
     <w:basedOn w:val="Fuentedeprrafopredeter"/>
     <w:uiPriority w:val="99"/>
     <w:semiHidden/>
-    <w:rsid w:val="00F00D8E"/>
+    <w:rsid w:val="005D364B"/>
     <w:rPr>
       <w:color w:val="808080"/>
     </w:rPr>
@@ -468,7 +473,7 @@
     <w:uiPriority w:val="99"/>
     <w:semiHidden/>
     <w:unhideWhenUsed/>
-    <w:rsid w:val="00314F21"/>
+    <w:rsid w:val="005D364B"/>
     <w:pPr>
       <w:spacing w:after="0" w:line="240" w:lineRule="auto"/>
     </w:pPr>
@@ -484,7 +489,7 @@
     <w:link w:val="Textodeglobo"/>
     <w:uiPriority w:val="99"/>
     <w:semiHidden/>
-    <w:rsid w:val="00314F21"/>
+    <w:rsid w:val="005D364B"/>
     <w:rPr>
       <w:rFonts w:ascii="Tahoma" w:hAnsi="Tahoma" w:cs="Tahoma"/>
       <w:sz w:val="16"/>
@@ -499,7 +504,7 @@
   <w:docParts>
     <w:docPart>
       <w:docPartPr>
-        <w:name w:val="DefaultPlaceholder_1081868576"/>
+        <w:name w:val="DefaultPlaceholder_1082065160"/>
         <w:category>
           <w:name w:val="General"/>
           <w:gallery w:val="placeholder"/>
@@ -510,7 +515,7 @@
         <w:behaviors>
           <w:behavior w:val="content"/>
         </w:behaviors>
-        <w:guid w:val="{28C6372F-1C6D-4496-9BA2-942555DFA5C5}"/>
+        <w:guid w:val="{D4489943-036E-45A3-BCAD-A35DB62E4AEB}"/>
       </w:docPartPr>
       <w:docPartBody>
         <w:p>
@@ -518,7 +523,7 @@
             <w:rPr>
               <w:rStyle w:val="Textodelmarcadordeposicin"/>
             </w:rPr>
-            <w:t>Click here to enter a date.</w:t>
+            <w:t>Haga clic aquí para escribir una fecha.</w:t>
           </w:r>
         </w:p>
       </w:docPartBody>
@@ -536,21 +541,6 @@
     <w:pitch w:val="variable"/>
     <w:sig w:usb0="E10002FF" w:usb1="4000ACFF" w:usb2="00000009" w:usb3="00000000" w:csb0="0000019F" w:csb1="00000000"/>
   </w:font>
-  <w:font w:name="MS Mincho">
-    <w:altName w:val="ＭＳ 明朝"/>
-    <w:panose1 w:val="02020609040205080304"/>
-    <w:charset w:val="80"/>
-    <w:family w:val="modern"/>
-    <w:pitch w:val="fixed"/>
-    <w:sig w:usb0="A00002BF" w:usb1="68C7FCFB" w:usb2="00000010" w:usb3="00000000" w:csb0="0002009F" w:csb1="00000000"/>
-  </w:font>
-  <w:font w:name="Arial">
-    <w:panose1 w:val="020B0604020202020204"/>
-    <w:charset w:val="00"/>
-    <w:family w:val="swiss"/>
-    <w:pitch w:val="variable"/>
-    <w:sig w:usb0="20002A87" w:usb1="80000000" w:usb2="00000008" w:usb3="00000000" w:csb0="000001FF" w:csb1="00000000"/>
-  </w:font>
   <w:font w:name="Times New Roman">
     <w:panose1 w:val="02020603050405020304"/>
     <w:charset w:val="00"/>
@@ -565,15 +555,6 @@
     <w:pitch w:val="variable"/>
     <w:sig w:usb0="61002A87" w:usb1="80000000" w:usb2="00000008" w:usb3="00000000" w:csb0="000101FF" w:csb1="00000000"/>
   </w:font>
-  <w:font w:name="MS Gothic">
-    <w:altName w:val="ＭＳ ゴシック"/>
-    <w:panose1 w:val="020B0609070205080204"/>
-    <w:charset w:val="80"/>
-    <w:family w:val="modern"/>
-    <w:notTrueType/>
-    <w:pitch w:val="fixed"/>
-    <w:sig w:usb0="00000001" w:usb1="08070000" w:usb2="00000010" w:usb3="00000000" w:csb0="00020000" w:csb1="00000000"/>
-  </w:font>
   <w:font w:name="Cambria">
     <w:panose1 w:val="02040503050406030204"/>
     <w:charset w:val="00"/>
@@ -587,7 +568,7 @@
 <file path=word/glossary/settings.xml><?xml version="1.0" encoding="utf-8"?>
 <w:settings xmlns:mc="http://schemas.openxmlformats.org/markup-compatibility/2006" xmlns:o="urn:schemas-microsoft-com:office:office" xmlns:r="http://schemas.openxmlformats.org/officeDocument/2006/relationships" xmlns:m="http://schemas.openxmlformats.org/officeDocument/2006/math" xmlns:v="urn:schemas-microsoft-com:vml" xmlns:w10="urn:schemas-microsoft-com:office:word" xmlns:w="http://schemas.openxmlformats.org/wordprocessingml/2006/main" xmlns:w14="http://schemas.microsoft.com/office/word/2010/wordml" xmlns:sl="http://schemas.openxmlformats.org/schemaLibrary/2006/main" mc:Ignorable="w14">
   <w:view w:val="normal"/>
-  <w:defaultTabStop w:val="720"/>
+  <w:defaultTabStop w:val="708"/>
   <w:hyphenationZone w:val="425"/>
   <w:characterSpacingControl w:val="doNotCompress"/>
   <w:compat>
@@ -598,10 +579,9 @@
     <w:compatSetting w:name="doNotFlipMirrorIndents" w:uri="http://schemas.microsoft.com/office/word" w:val="1"/>
   </w:compat>
   <w:rsids>
-    <w:rsidRoot w:val="00847CC4"/>
-    <w:rsid w:val="005B13CE"/>
-    <w:rsid w:val="00803A7E"/>
-    <w:rsid w:val="00847CC4"/>
+    <w:rsidRoot w:val="008B702C"/>
+    <w:rsid w:val="001711B7"/>
+    <w:rsid w:val="008B702C"/>
   </w:rsids>
   <m:mathPr>
     <m:mathFont m:val="Cambria Math"/>
@@ -616,7 +596,7 @@
     <m:intLim m:val="subSup"/>
     <m:naryLim m:val="undOvr"/>
   </m:mathPr>
-  <w:themeFontLang w:val="en-US" w:eastAsia="ja-JP" w:bidi="he-IL"/>
+  <w:themeFontLang w:val="es-ES"/>
   <w:clrSchemeMapping w:bg1="light1" w:t1="dark1" w:bg2="light2" w:t2="dark2" w:accent1="accent1" w:accent2="accent2" w:accent3="accent3" w:accent4="accent4" w:accent5="accent5" w:accent6="accent6" w:hyperlink="hyperlink" w:followedHyperlink="followedHyperlink"/>
   <w:decimalSymbol w:val=","/>
   <w:listSeparator w:val=";"/>
@@ -631,12 +611,12 @@
         <w:rFonts w:asciiTheme="minorHAnsi" w:eastAsiaTheme="minorEastAsia" w:hAnsiTheme="minorHAnsi" w:cstheme="minorBidi"/>
         <w:sz w:val="22"/>
         <w:szCs w:val="22"/>
-        <w:lang w:val="en-US" w:eastAsia="ja-JP" w:bidi="he-IL"/>
+        <w:lang w:val="es-ES" w:eastAsia="es-ES" w:bidi="ar-SA"/>
       </w:rPr>
     </w:rPrDefault>
     <w:pPrDefault>
       <w:pPr>
-        <w:spacing w:after="160" w:line="259" w:lineRule="auto"/>
+        <w:spacing w:after="200" w:line="276" w:lineRule="auto"/>
       </w:pPr>
     </w:pPrDefault>
   </w:docDefaults>
@@ -666,7 +646,7 @@
     <w:lsdException w:name="Subtitle" w:semiHidden="0" w:uiPriority="11" w:unhideWhenUsed="0" w:qFormat="1"/>
     <w:lsdException w:name="Strong" w:semiHidden="0" w:uiPriority="22" w:unhideWhenUsed="0" w:qFormat="1"/>
     <w:lsdException w:name="Emphasis" w:semiHidden="0" w:uiPriority="20" w:unhideWhenUsed="0" w:qFormat="1"/>
-    <w:lsdException w:name="Table Grid" w:semiHidden="0" w:uiPriority="39" w:unhideWhenUsed="0"/>
+    <w:lsdException w:name="Table Grid" w:semiHidden="0" w:uiPriority="59" w:unhideWhenUsed="0"/>
     <w:lsdException w:name="Placeholder Text" w:unhideWhenUsed="0"/>
     <w:lsdException w:name="No Spacing" w:semiHidden="0" w:uiPriority="1" w:unhideWhenUsed="0" w:qFormat="1"/>
     <w:lsdException w:name="Light Shading" w:semiHidden="0" w:uiPriority="60" w:unhideWhenUsed="0"/>
@@ -815,7 +795,7 @@
     <w:basedOn w:val="Fuentedeprrafopredeter"/>
     <w:uiPriority w:val="99"/>
     <w:semiHidden/>
-    <w:rsid w:val="00847CC4"/>
+    <w:rsid w:val="008B702C"/>
     <w:rPr>
       <w:color w:val="808080"/>
     </w:rPr>
@@ -831,12 +811,12 @@
         <w:rFonts w:asciiTheme="minorHAnsi" w:eastAsiaTheme="minorEastAsia" w:hAnsiTheme="minorHAnsi" w:cstheme="minorBidi"/>
         <w:sz w:val="22"/>
         <w:szCs w:val="22"/>
-        <w:lang w:val="en-US" w:eastAsia="ja-JP" w:bidi="he-IL"/>
+        <w:lang w:val="es-ES" w:eastAsia="es-ES" w:bidi="ar-SA"/>
       </w:rPr>
     </w:rPrDefault>
     <w:pPrDefault>
       <w:pPr>
-        <w:spacing w:after="160" w:line="259" w:lineRule="auto"/>
+        <w:spacing w:after="200" w:line="276" w:lineRule="auto"/>
       </w:pPr>
     </w:pPrDefault>
   </w:docDefaults>
@@ -866,7 +846,7 @@
     <w:lsdException w:name="Subtitle" w:semiHidden="0" w:uiPriority="11" w:unhideWhenUsed="0" w:qFormat="1"/>
     <w:lsdException w:name="Strong" w:semiHidden="0" w:uiPriority="22" w:unhideWhenUsed="0" w:qFormat="1"/>
     <w:lsdException w:name="Emphasis" w:semiHidden="0" w:uiPriority="20" w:unhideWhenUsed="0" w:qFormat="1"/>
-    <w:lsdException w:name="Table Grid" w:semiHidden="0" w:uiPriority="39" w:unhideWhenUsed="0"/>
+    <w:lsdException w:name="Table Grid" w:semiHidden="0" w:uiPriority="59" w:unhideWhenUsed="0"/>
     <w:lsdException w:name="Placeholder Text" w:unhideWhenUsed="0"/>
     <w:lsdException w:name="No Spacing" w:semiHidden="0" w:uiPriority="1" w:unhideWhenUsed="0" w:qFormat="1"/>
     <w:lsdException w:name="Light Shading" w:semiHidden="0" w:uiPriority="60" w:unhideWhenUsed="0"/>
@@ -1015,7 +995,7 @@
     <w:basedOn w:val="Fuentedeprrafopredeter"/>
     <w:uiPriority w:val="99"/>
     <w:semiHidden/>
-    <w:rsid w:val="00847CC4"/>
+    <w:rsid w:val="008B702C"/>
     <w:rPr>
       <w:color w:val="808080"/>
     </w:rPr>
@@ -1031,7 +1011,7 @@
 </file>
 
 <file path=word/theme/theme1.xml><?xml version="1.0" encoding="utf-8"?>
-<a:theme xmlns:a="http://schemas.openxmlformats.org/drawingml/2006/main" name="Office Theme">
+<a:theme xmlns:a="http://schemas.openxmlformats.org/drawingml/2006/main" name="Tema de Office">
   <a:themeElements>
     <a:clrScheme name="Office">
       <a:dk1>

</xml_diff>